<commit_message>
week 4: fix competitor
</commit_message>
<xml_diff>
--- a/week-4/Assignment/LHNam_competitor.docx
+++ b/week-4/Assignment/LHNam_competitor.docx
@@ -39,7 +39,40 @@
         <w:t>(Competitive Analysis Worksheet)</w:t>
       </w:r>
     </w:p>
-    <w:p/>
+    <w:p>
+      <w:pPr>
+        <w:rPr>
+          <w:rFonts w:asciiTheme="minorHAnsi" w:hAnsiTheme="minorHAnsi" w:cstheme="minorHAnsi"/>
+          <w:sz w:val="26"/>
+          <w:szCs w:val="26"/>
+        </w:rPr>
+      </w:pPr>
+    </w:p>
+    <w:p>
+      <w:pPr>
+        <w:rPr>
+          <w:rFonts w:asciiTheme="minorHAnsi" w:eastAsia="Times New Roman" w:hAnsiTheme="minorHAnsi" w:cstheme="minorHAnsi"/>
+          <w:sz w:val="26"/>
+          <w:szCs w:val="26"/>
+        </w:rPr>
+      </w:pPr>
+      <w:r>
+        <w:rPr>
+          <w:rFonts w:asciiTheme="minorHAnsi" w:eastAsia="Times New Roman" w:hAnsiTheme="minorHAnsi" w:cstheme="minorHAnsi"/>
+          <w:sz w:val="26"/>
+          <w:szCs w:val="26"/>
+          <w:lang w:val="vi-VN"/>
+        </w:rPr>
+        <w:t>Đối với mỗi yếu tố được liệt kê trong cột đầu tiên, hãy đánh giá xem bạn cho rằng đó là điểm mạnh hay điểm yếu (S hoặc W) đối với doanh nghiệp của bạn và đối thủ cạnh tranh của bạn. Sau đó, xếp hạng mức độ quan trọng của từng yếu tố đối với khách hàng mục tiêu của bạn theo thang điểm từ 1 đến 5 (1 = rất quan trọng; 5 = không quan trọng lắm). Sử dụng thông tin này để giải thích lợi thế và bất lợi cạnh tranh của bạn.</w:t>
+      </w:r>
+    </w:p>
+    <w:p>
+      <w:pPr>
+        <w:rPr>
+          <w:rFonts w:asciiTheme="minorHAnsi" w:hAnsiTheme="minorHAnsi" w:cstheme="minorHAnsi"/>
+        </w:rPr>
+      </w:pPr>
+    </w:p>
     <w:p>
       <w:pPr>
         <w:rPr>
@@ -55,7 +88,34 @@
           <w:szCs w:val="26"/>
           <w:lang w:eastAsia="en-US"/>
         </w:rPr>
-        <w:t xml:space="preserve">Đánh giá mức độ quan trọng giữa các nhân tố từ 1 đến 5 (1 = rất quan trọng, 5 = không quan trọng) </w:t>
+        <w:t>Đối với mỗi yếu tố, đánh giá xem đó là điểm mạnh hay điểm yếu của doanh nghiệp mình và đối thủ (S-mạnh, W-yếu). Sau đó, đ</w:t>
+      </w:r>
+      <w:r>
+        <w:rPr>
+          <w:rFonts w:asciiTheme="minorHAnsi" w:eastAsia="Times New Roman" w:hAnsiTheme="minorHAnsi" w:cstheme="minorHAnsi"/>
+          <w:sz w:val="26"/>
+          <w:szCs w:val="26"/>
+          <w:lang w:eastAsia="en-US"/>
+        </w:rPr>
+        <w:t>ánh giá mức độ quan trọng giữa các nhân tố</w:t>
+      </w:r>
+      <w:r>
+        <w:rPr>
+          <w:rFonts w:asciiTheme="minorHAnsi" w:eastAsia="Times New Roman" w:hAnsiTheme="minorHAnsi" w:cstheme="minorHAnsi"/>
+          <w:sz w:val="26"/>
+          <w:szCs w:val="26"/>
+          <w:lang w:eastAsia="en-US"/>
+        </w:rPr>
+        <w:t xml:space="preserve"> đối với khách hàng </w:t>
+      </w:r>
+      <w:r>
+        <w:rPr>
+          <w:rFonts w:asciiTheme="minorHAnsi" w:eastAsia="Times New Roman" w:hAnsiTheme="minorHAnsi" w:cstheme="minorHAnsi"/>
+          <w:sz w:val="26"/>
+          <w:szCs w:val="26"/>
+          <w:lang w:eastAsia="en-US"/>
+        </w:rPr>
+        <w:t xml:space="preserve"> từ 1 đến 5 (1 = rất quan trọng, 5 = không quan trọng) </w:t>
       </w:r>
     </w:p>
     <w:p>
@@ -424,7 +484,7 @@
                 <w:sz w:val="22"/>
                 <w:szCs w:val="22"/>
               </w:rPr>
-              <w:t>1</w:t>
+              <w:t>S</w:t>
             </w:r>
           </w:p>
         </w:tc>
@@ -451,7 +511,7 @@
                 <w:sz w:val="22"/>
                 <w:szCs w:val="22"/>
               </w:rPr>
-              <w:t>1</w:t>
+              <w:t>S</w:t>
             </w:r>
           </w:p>
         </w:tc>
@@ -478,7 +538,7 @@
                 <w:sz w:val="22"/>
                 <w:szCs w:val="22"/>
               </w:rPr>
-              <w:t>1</w:t>
+              <w:t>S</w:t>
             </w:r>
           </w:p>
         </w:tc>
@@ -505,7 +565,7 @@
                 <w:sz w:val="22"/>
                 <w:szCs w:val="22"/>
               </w:rPr>
-              <w:t>2</w:t>
+              <w:t>S</w:t>
             </w:r>
           </w:p>
         </w:tc>
@@ -592,7 +652,7 @@
                 <w:sz w:val="22"/>
                 <w:szCs w:val="22"/>
               </w:rPr>
-              <w:t>2</w:t>
+              <w:t>S</w:t>
             </w:r>
           </w:p>
         </w:tc>
@@ -616,7 +676,7 @@
                 <w:sz w:val="22"/>
                 <w:szCs w:val="22"/>
               </w:rPr>
-              <w:t>2</w:t>
+              <w:t>S</w:t>
             </w:r>
           </w:p>
         </w:tc>
@@ -640,7 +700,7 @@
                 <w:sz w:val="22"/>
                 <w:szCs w:val="22"/>
               </w:rPr>
-              <w:t>1</w:t>
+              <w:t>W</w:t>
             </w:r>
           </w:p>
         </w:tc>
@@ -664,7 +724,7 @@
                 <w:sz w:val="22"/>
                 <w:szCs w:val="22"/>
               </w:rPr>
-              <w:t>1</w:t>
+              <w:t>S</w:t>
             </w:r>
           </w:p>
         </w:tc>
@@ -748,7 +808,7 @@
                 <w:sz w:val="22"/>
                 <w:szCs w:val="22"/>
               </w:rPr>
-              <w:t>1</w:t>
+              <w:t>S</w:t>
             </w:r>
           </w:p>
         </w:tc>
@@ -772,7 +832,7 @@
                 <w:sz w:val="22"/>
                 <w:szCs w:val="22"/>
               </w:rPr>
-              <w:t>3</w:t>
+              <w:t>S</w:t>
             </w:r>
           </w:p>
         </w:tc>
@@ -796,7 +856,7 @@
                 <w:sz w:val="22"/>
                 <w:szCs w:val="22"/>
               </w:rPr>
-              <w:t>2</w:t>
+              <w:t>S</w:t>
             </w:r>
           </w:p>
         </w:tc>
@@ -820,7 +880,7 @@
                 <w:sz w:val="22"/>
                 <w:szCs w:val="22"/>
               </w:rPr>
-              <w:t>1</w:t>
+              <w:t>S</w:t>
             </w:r>
           </w:p>
         </w:tc>
@@ -904,7 +964,7 @@
                 <w:sz w:val="22"/>
                 <w:szCs w:val="22"/>
               </w:rPr>
-              <w:t>2</w:t>
+              <w:t>S</w:t>
             </w:r>
           </w:p>
         </w:tc>
@@ -928,7 +988,7 @@
                 <w:sz w:val="22"/>
                 <w:szCs w:val="22"/>
               </w:rPr>
-              <w:t>1</w:t>
+              <w:t>W</w:t>
             </w:r>
           </w:p>
         </w:tc>
@@ -952,7 +1012,7 @@
                 <w:sz w:val="22"/>
                 <w:szCs w:val="22"/>
               </w:rPr>
-              <w:t>1</w:t>
+              <w:t>W</w:t>
             </w:r>
           </w:p>
         </w:tc>
@@ -976,8 +1036,10 @@
                 <w:sz w:val="22"/>
                 <w:szCs w:val="22"/>
               </w:rPr>
-              <w:t>2</w:t>
-            </w:r>
+              <w:t>W</w:t>
+            </w:r>
+            <w:bookmarkStart w:id="0" w:name="_GoBack"/>
+            <w:bookmarkEnd w:id="0"/>
           </w:p>
         </w:tc>
         <w:tc>
@@ -1060,7 +1122,7 @@
                 <w:sz w:val="22"/>
                 <w:szCs w:val="22"/>
               </w:rPr>
-              <w:t>2</w:t>
+              <w:t>S</w:t>
             </w:r>
           </w:p>
         </w:tc>
@@ -1084,7 +1146,7 @@
                 <w:sz w:val="22"/>
                 <w:szCs w:val="22"/>
               </w:rPr>
-              <w:t>2</w:t>
+              <w:t>S</w:t>
             </w:r>
           </w:p>
         </w:tc>
@@ -1108,7 +1170,7 @@
                 <w:sz w:val="22"/>
                 <w:szCs w:val="22"/>
               </w:rPr>
-              <w:t>2</w:t>
+              <w:t>S</w:t>
             </w:r>
           </w:p>
         </w:tc>
@@ -1132,7 +1194,7 @@
                 <w:sz w:val="22"/>
                 <w:szCs w:val="22"/>
               </w:rPr>
-              <w:t>1</w:t>
+              <w:t>S</w:t>
             </w:r>
           </w:p>
         </w:tc>
@@ -1216,7 +1278,7 @@
                 <w:sz w:val="22"/>
                 <w:szCs w:val="22"/>
               </w:rPr>
-              <w:t>1</w:t>
+              <w:t>W</w:t>
             </w:r>
           </w:p>
         </w:tc>
@@ -1240,7 +1302,7 @@
                 <w:sz w:val="22"/>
                 <w:szCs w:val="22"/>
               </w:rPr>
-              <w:t>3</w:t>
+              <w:t>S</w:t>
             </w:r>
           </w:p>
         </w:tc>
@@ -1264,7 +1326,7 @@
                 <w:sz w:val="22"/>
                 <w:szCs w:val="22"/>
               </w:rPr>
-              <w:t>2</w:t>
+              <w:t>S</w:t>
             </w:r>
           </w:p>
         </w:tc>
@@ -1288,7 +1350,7 @@
                 <w:sz w:val="22"/>
                 <w:szCs w:val="22"/>
               </w:rPr>
-              <w:t>2</w:t>
+              <w:t>S</w:t>
             </w:r>
           </w:p>
         </w:tc>
@@ -1372,7 +1434,7 @@
                 <w:sz w:val="22"/>
                 <w:szCs w:val="22"/>
               </w:rPr>
-              <w:t>1</w:t>
+              <w:t>S</w:t>
             </w:r>
           </w:p>
         </w:tc>
@@ -1396,7 +1458,7 @@
                 <w:sz w:val="22"/>
                 <w:szCs w:val="22"/>
               </w:rPr>
-              <w:t>2</w:t>
+              <w:t>S</w:t>
             </w:r>
           </w:p>
         </w:tc>
@@ -1420,7 +1482,7 @@
                 <w:sz w:val="22"/>
                 <w:szCs w:val="22"/>
               </w:rPr>
-              <w:t>1</w:t>
+              <w:t>S</w:t>
             </w:r>
           </w:p>
         </w:tc>
@@ -1444,7 +1506,7 @@
                 <w:sz w:val="22"/>
                 <w:szCs w:val="22"/>
               </w:rPr>
-              <w:t>1</w:t>
+              <w:t>S</w:t>
             </w:r>
           </w:p>
         </w:tc>
@@ -1528,7 +1590,7 @@
                 <w:sz w:val="22"/>
                 <w:szCs w:val="22"/>
               </w:rPr>
-              <w:t>1</w:t>
+              <w:t>W</w:t>
             </w:r>
           </w:p>
         </w:tc>
@@ -1552,7 +1614,7 @@
                 <w:sz w:val="22"/>
                 <w:szCs w:val="22"/>
               </w:rPr>
-              <w:t>1</w:t>
+              <w:t>S</w:t>
             </w:r>
           </w:p>
         </w:tc>
@@ -1576,7 +1638,7 @@
                 <w:sz w:val="22"/>
                 <w:szCs w:val="22"/>
               </w:rPr>
-              <w:t>1</w:t>
+              <w:t>S</w:t>
             </w:r>
           </w:p>
         </w:tc>
@@ -1600,7 +1662,7 @@
                 <w:sz w:val="22"/>
                 <w:szCs w:val="22"/>
               </w:rPr>
-              <w:t>1</w:t>
+              <w:t>S</w:t>
             </w:r>
           </w:p>
         </w:tc>
@@ -1684,7 +1746,7 @@
                 <w:sz w:val="22"/>
                 <w:szCs w:val="22"/>
               </w:rPr>
-              <w:t>3</w:t>
+              <w:t>W</w:t>
             </w:r>
           </w:p>
         </w:tc>
@@ -1708,7 +1770,7 @@
                 <w:sz w:val="22"/>
                 <w:szCs w:val="22"/>
               </w:rPr>
-              <w:t>1</w:t>
+              <w:t>S</w:t>
             </w:r>
           </w:p>
         </w:tc>
@@ -1732,7 +1794,7 @@
                 <w:sz w:val="22"/>
                 <w:szCs w:val="22"/>
               </w:rPr>
-              <w:t>2</w:t>
+              <w:t>W</w:t>
             </w:r>
           </w:p>
         </w:tc>
@@ -1756,7 +1818,7 @@
                 <w:sz w:val="22"/>
                 <w:szCs w:val="22"/>
               </w:rPr>
-              <w:t>2</w:t>
+              <w:t>W</w:t>
             </w:r>
           </w:p>
         </w:tc>
@@ -1840,7 +1902,7 @@
                 <w:sz w:val="22"/>
                 <w:szCs w:val="22"/>
               </w:rPr>
-              <w:t>1</w:t>
+              <w:t>S</w:t>
             </w:r>
           </w:p>
         </w:tc>
@@ -1864,7 +1926,7 @@
                 <w:sz w:val="22"/>
                 <w:szCs w:val="22"/>
               </w:rPr>
-              <w:t>1</w:t>
+              <w:t>W</w:t>
             </w:r>
           </w:p>
         </w:tc>
@@ -1888,7 +1950,7 @@
                 <w:sz w:val="22"/>
                 <w:szCs w:val="22"/>
               </w:rPr>
-              <w:t>2</w:t>
+              <w:t>W</w:t>
             </w:r>
           </w:p>
         </w:tc>
@@ -1912,7 +1974,7 @@
                 <w:sz w:val="22"/>
                 <w:szCs w:val="22"/>
               </w:rPr>
-              <w:t>3</w:t>
+              <w:t>W</w:t>
             </w:r>
           </w:p>
         </w:tc>
@@ -1996,7 +2058,7 @@
                 <w:sz w:val="22"/>
                 <w:szCs w:val="22"/>
               </w:rPr>
-              <w:t>2</w:t>
+              <w:t>W</w:t>
             </w:r>
           </w:p>
         </w:tc>
@@ -2020,7 +2082,7 @@
                 <w:sz w:val="22"/>
                 <w:szCs w:val="22"/>
               </w:rPr>
-              <w:t>2</w:t>
+              <w:t>S</w:t>
             </w:r>
           </w:p>
         </w:tc>
@@ -2044,7 +2106,7 @@
                 <w:sz w:val="22"/>
                 <w:szCs w:val="22"/>
               </w:rPr>
-              <w:t>3</w:t>
+              <w:t>S</w:t>
             </w:r>
           </w:p>
         </w:tc>
@@ -2068,7 +2130,7 @@
                 <w:sz w:val="22"/>
                 <w:szCs w:val="22"/>
               </w:rPr>
-              <w:t>2</w:t>
+              <w:t>S</w:t>
             </w:r>
           </w:p>
         </w:tc>
@@ -2128,6 +2190,7 @@
                 <w:sz w:val="22"/>
                 <w:szCs w:val="22"/>
               </w:rPr>
+              <w:lastRenderedPageBreak/>
               <w:t>Phương thức bán hàng</w:t>
             </w:r>
           </w:p>
@@ -2440,7 +2503,6 @@
                 <w:sz w:val="22"/>
                 <w:szCs w:val="22"/>
               </w:rPr>
-              <w:lastRenderedPageBreak/>
               <w:t>Quảng cáo</w:t>
             </w:r>
           </w:p>
@@ -2899,8 +2961,6 @@
           <w:lang w:eastAsia="en-US"/>
         </w:rPr>
       </w:pPr>
-      <w:bookmarkStart w:id="0" w:name="_GoBack"/>
-      <w:bookmarkEnd w:id="0"/>
     </w:p>
     <w:sectPr>
       <w:headerReference w:type="default" r:id="rId10"/>
@@ -9232,6 +9292,59 @@
       <w:szCs w:val="26"/>
     </w:rPr>
   </w:style>
+  <w:style w:type="paragraph" w:styleId="HTMLPreformatted">
+    <w:name w:val="HTML Preformatted"/>
+    <w:basedOn w:val="Normal"/>
+    <w:link w:val="HTMLPreformattedChar"/>
+    <w:uiPriority w:val="99"/>
+    <w:semiHidden/>
+    <w:unhideWhenUsed/>
+    <w:rsid w:val="00420F30"/>
+    <w:pPr>
+      <w:tabs>
+        <w:tab w:val="left" w:pos="916"/>
+        <w:tab w:val="left" w:pos="1832"/>
+        <w:tab w:val="left" w:pos="2748"/>
+        <w:tab w:val="left" w:pos="3664"/>
+        <w:tab w:val="left" w:pos="4580"/>
+        <w:tab w:val="left" w:pos="5496"/>
+        <w:tab w:val="left" w:pos="6412"/>
+        <w:tab w:val="left" w:pos="7328"/>
+        <w:tab w:val="left" w:pos="8244"/>
+        <w:tab w:val="left" w:pos="9160"/>
+        <w:tab w:val="left" w:pos="10076"/>
+        <w:tab w:val="left" w:pos="10992"/>
+        <w:tab w:val="left" w:pos="11908"/>
+        <w:tab w:val="left" w:pos="12824"/>
+        <w:tab w:val="left" w:pos="13740"/>
+        <w:tab w:val="left" w:pos="14656"/>
+      </w:tabs>
+    </w:pPr>
+    <w:rPr>
+      <w:rFonts w:ascii="Courier New" w:eastAsia="Times New Roman" w:hAnsi="Courier New" w:cs="Courier New"/>
+      <w:sz w:val="20"/>
+      <w:szCs w:val="20"/>
+      <w:lang w:eastAsia="en-US"/>
+    </w:rPr>
+  </w:style>
+  <w:style w:type="character" w:customStyle="1" w:styleId="HTMLPreformattedChar">
+    <w:name w:val="HTML Preformatted Char"/>
+    <w:basedOn w:val="DefaultParagraphFont"/>
+    <w:link w:val="HTMLPreformatted"/>
+    <w:uiPriority w:val="99"/>
+    <w:semiHidden/>
+    <w:rsid w:val="00420F30"/>
+    <w:rPr>
+      <w:rFonts w:ascii="Courier New" w:eastAsia="Times New Roman" w:hAnsi="Courier New" w:cs="Courier New"/>
+      <w:sz w:val="20"/>
+      <w:szCs w:val="20"/>
+    </w:rPr>
+  </w:style>
+  <w:style w:type="character" w:customStyle="1" w:styleId="y2iqfc">
+    <w:name w:val="y2iqfc"/>
+    <w:basedOn w:val="DefaultParagraphFont"/>
+    <w:rsid w:val="00420F30"/>
+  </w:style>
 </w:styles>
 </file>
 

</xml_diff>

<commit_message>
Week 4 add explain competitor
</commit_message>
<xml_diff>
--- a/week-4/Assignment/LHNam_competitor.docx
+++ b/week-4/Assignment/LHNam_competitor.docx
@@ -1038,8 +1038,6 @@
               </w:rPr>
               <w:t>W</w:t>
             </w:r>
-            <w:bookmarkStart w:id="0" w:name="_GoBack"/>
-            <w:bookmarkEnd w:id="0"/>
           </w:p>
         </w:tc>
         <w:tc>
@@ -2215,7 +2213,7 @@
                 <w:sz w:val="22"/>
                 <w:szCs w:val="22"/>
               </w:rPr>
-              <w:t>1</w:t>
+              <w:t>S</w:t>
             </w:r>
           </w:p>
         </w:tc>
@@ -2239,7 +2237,7 @@
                 <w:sz w:val="22"/>
                 <w:szCs w:val="22"/>
               </w:rPr>
-              <w:t>2</w:t>
+              <w:t>W</w:t>
             </w:r>
           </w:p>
         </w:tc>
@@ -2263,7 +2261,7 @@
                 <w:sz w:val="22"/>
                 <w:szCs w:val="22"/>
               </w:rPr>
-              <w:t>1</w:t>
+              <w:t>W</w:t>
             </w:r>
           </w:p>
         </w:tc>
@@ -2287,7 +2285,7 @@
                 <w:sz w:val="22"/>
                 <w:szCs w:val="22"/>
               </w:rPr>
-              <w:t>1</w:t>
+              <w:t>W</w:t>
             </w:r>
           </w:p>
         </w:tc>
@@ -2371,7 +2369,7 @@
                 <w:sz w:val="22"/>
                 <w:szCs w:val="22"/>
               </w:rPr>
-              <w:t>1</w:t>
+              <w:t>W</w:t>
             </w:r>
           </w:p>
         </w:tc>
@@ -2395,7 +2393,7 @@
                 <w:sz w:val="22"/>
                 <w:szCs w:val="22"/>
               </w:rPr>
-              <w:t>1</w:t>
+              <w:t>W</w:t>
             </w:r>
           </w:p>
         </w:tc>
@@ -2419,7 +2417,7 @@
                 <w:sz w:val="22"/>
                 <w:szCs w:val="22"/>
               </w:rPr>
-              <w:t>2</w:t>
+              <w:t>W</w:t>
             </w:r>
           </w:p>
         </w:tc>
@@ -2443,7 +2441,7 @@
                 <w:sz w:val="22"/>
                 <w:szCs w:val="22"/>
               </w:rPr>
-              <w:t>3</w:t>
+              <w:t>W</w:t>
             </w:r>
           </w:p>
         </w:tc>
@@ -2527,7 +2525,7 @@
                 <w:sz w:val="22"/>
                 <w:szCs w:val="22"/>
               </w:rPr>
-              <w:t>2</w:t>
+              <w:t>W</w:t>
             </w:r>
           </w:p>
         </w:tc>
@@ -2551,7 +2549,7 @@
                 <w:sz w:val="22"/>
                 <w:szCs w:val="22"/>
               </w:rPr>
-              <w:t>1</w:t>
+              <w:t>W</w:t>
             </w:r>
           </w:p>
         </w:tc>
@@ -2575,7 +2573,7 @@
                 <w:sz w:val="22"/>
                 <w:szCs w:val="22"/>
               </w:rPr>
-              <w:t>1</w:t>
+              <w:t>W</w:t>
             </w:r>
           </w:p>
         </w:tc>
@@ -2599,7 +2597,7 @@
                 <w:sz w:val="22"/>
                 <w:szCs w:val="22"/>
               </w:rPr>
-              <w:t>2</w:t>
+              <w:t>W</w:t>
             </w:r>
           </w:p>
         </w:tc>
@@ -2683,7 +2681,7 @@
                 <w:sz w:val="22"/>
                 <w:szCs w:val="22"/>
               </w:rPr>
-              <w:t>2</w:t>
+              <w:t>S</w:t>
             </w:r>
           </w:p>
         </w:tc>
@@ -2707,7 +2705,7 @@
                 <w:sz w:val="22"/>
                 <w:szCs w:val="22"/>
               </w:rPr>
-              <w:t>2</w:t>
+              <w:t>S</w:t>
             </w:r>
           </w:p>
         </w:tc>
@@ -2731,7 +2729,7 @@
                 <w:sz w:val="22"/>
                 <w:szCs w:val="22"/>
               </w:rPr>
-              <w:t>2</w:t>
+              <w:t>S</w:t>
             </w:r>
           </w:p>
         </w:tc>
@@ -2755,7 +2753,7 @@
                 <w:sz w:val="22"/>
                 <w:szCs w:val="22"/>
               </w:rPr>
-              <w:t>1</w:t>
+              <w:t>S</w:t>
             </w:r>
           </w:p>
         </w:tc>
@@ -2933,6 +2931,7 @@
     <w:p>
       <w:pPr>
         <w:rPr>
+          <w:rStyle w:val="Hyperlink"/>
           <w:rFonts w:asciiTheme="minorHAnsi" w:hAnsiTheme="minorHAnsi" w:cstheme="minorHAnsi"/>
           <w:sz w:val="26"/>
           <w:szCs w:val="26"/>
@@ -2951,6 +2950,133 @@
           <w:t>https://inanuuviet.com/</w:t>
         </w:r>
       </w:hyperlink>
+    </w:p>
+    <w:p>
+      <w:pPr>
+        <w:rPr>
+          <w:rStyle w:val="Hyperlink"/>
+          <w:rFonts w:asciiTheme="minorHAnsi" w:hAnsiTheme="minorHAnsi" w:cstheme="minorHAnsi"/>
+          <w:sz w:val="26"/>
+          <w:szCs w:val="26"/>
+          <w:lang w:eastAsia="en-US"/>
+        </w:rPr>
+      </w:pPr>
+    </w:p>
+    <w:p>
+      <w:pPr>
+        <w:rPr>
+          <w:rStyle w:val="Hyperlink"/>
+          <w:rFonts w:asciiTheme="minorHAnsi" w:hAnsiTheme="minorHAnsi" w:cstheme="minorHAnsi"/>
+          <w:sz w:val="26"/>
+          <w:szCs w:val="26"/>
+          <w:lang w:eastAsia="en-US"/>
+        </w:rPr>
+      </w:pPr>
+    </w:p>
+    <w:p>
+      <w:pPr>
+        <w:rPr>
+          <w:rFonts w:asciiTheme="minorHAnsi" w:hAnsiTheme="minorHAnsi" w:cstheme="minorHAnsi"/>
+          <w:sz w:val="26"/>
+          <w:szCs w:val="26"/>
+          <w:lang w:eastAsia="en-US"/>
+        </w:rPr>
+      </w:pPr>
+      <w:r>
+        <w:rPr>
+          <w:rFonts w:asciiTheme="minorHAnsi" w:hAnsiTheme="minorHAnsi" w:cstheme="minorHAnsi"/>
+          <w:sz w:val="26"/>
+          <w:szCs w:val="26"/>
+          <w:lang w:eastAsia="en-US"/>
+        </w:rPr>
+        <w:t>Nhận xét</w:t>
+      </w:r>
+      <w:r>
+        <w:rPr>
+          <w:rFonts w:asciiTheme="minorHAnsi" w:hAnsiTheme="minorHAnsi" w:cstheme="minorHAnsi"/>
+          <w:sz w:val="26"/>
+          <w:szCs w:val="26"/>
+          <w:lang w:eastAsia="en-US"/>
+        </w:rPr>
+        <w:t>:</w:t>
+      </w:r>
+    </w:p>
+    <w:p>
+      <w:pPr>
+        <w:pStyle w:val="ListParagraph"/>
+        <w:numPr>
+          <w:ilvl w:val="0"/>
+          <w:numId w:val="46"/>
+        </w:numPr>
+        <w:rPr>
+          <w:rFonts w:asciiTheme="minorHAnsi" w:hAnsiTheme="minorHAnsi" w:cstheme="minorHAnsi"/>
+          <w:sz w:val="26"/>
+          <w:szCs w:val="26"/>
+          <w:lang w:eastAsia="en-US"/>
+        </w:rPr>
+      </w:pPr>
+      <w:r>
+        <w:rPr>
+          <w:rFonts w:asciiTheme="minorHAnsi" w:hAnsiTheme="minorHAnsi" w:cstheme="minorHAnsi"/>
+          <w:sz w:val="26"/>
+          <w:szCs w:val="26"/>
+          <w:lang w:eastAsia="en-US"/>
+        </w:rPr>
+        <w:t xml:space="preserve">Dựa vào bảng trên chúng ta có thể nhận thấy được lợi thế của doanh nghiệp chúng ta ở yếu tố </w:t>
+      </w:r>
+      <w:r>
+        <w:rPr>
+          <w:rFonts w:asciiTheme="minorHAnsi" w:hAnsiTheme="minorHAnsi" w:cstheme="minorHAnsi"/>
+          <w:sz w:val="26"/>
+          <w:szCs w:val="26"/>
+          <w:lang w:eastAsia="en-US"/>
+        </w:rPr>
+        <w:t>g</w:t>
+      </w:r>
+      <w:r>
+        <w:rPr>
+          <w:rFonts w:asciiTheme="minorHAnsi" w:hAnsiTheme="minorHAnsi" w:cstheme="minorHAnsi"/>
+          <w:sz w:val="26"/>
+          <w:szCs w:val="26"/>
+          <w:lang w:eastAsia="en-US"/>
+        </w:rPr>
+        <w:t>iá, lựa chọn và địa điểm và phương thức bán hàng</w:t>
+      </w:r>
+    </w:p>
+    <w:p>
+      <w:pPr>
+        <w:pStyle w:val="ListParagraph"/>
+        <w:numPr>
+          <w:ilvl w:val="0"/>
+          <w:numId w:val="46"/>
+        </w:numPr>
+        <w:rPr>
+          <w:rFonts w:asciiTheme="minorHAnsi" w:hAnsiTheme="minorHAnsi" w:cstheme="minorHAnsi"/>
+          <w:sz w:val="26"/>
+          <w:szCs w:val="26"/>
+          <w:lang w:eastAsia="en-US"/>
+        </w:rPr>
+      </w:pPr>
+      <w:r>
+        <w:rPr>
+          <w:rFonts w:asciiTheme="minorHAnsi" w:hAnsiTheme="minorHAnsi" w:cstheme="minorHAnsi"/>
+          <w:sz w:val="26"/>
+          <w:szCs w:val="26"/>
+          <w:lang w:eastAsia="en-US"/>
+        </w:rPr>
+        <w:t>Những điểm có khả năng cạnh tranh thua kém, là ở các yếu tố</w:t>
+      </w:r>
+      <w:r>
+        <w:rPr>
+          <w:rFonts w:asciiTheme="minorHAnsi" w:hAnsiTheme="minorHAnsi" w:cstheme="minorHAnsi"/>
+          <w:sz w:val="26"/>
+          <w:szCs w:val="26"/>
+          <w:lang w:eastAsia="en-US"/>
+        </w:rPr>
+        <w:t xml:space="preserve"> chuyên môn và độ tin cậy, cần có những biện pháp để bù đắp</w:t>
+      </w:r>
+      <w:bookmarkStart w:id="0" w:name="_GoBack"/>
+      <w:bookmarkEnd w:id="0"/>
     </w:p>
     <w:p>
       <w:pPr>
@@ -3809,6 +3935,118 @@
     </w:lvl>
   </w:abstractNum>
   <w:abstractNum w:abstractNumId="5" w15:restartNumberingAfterBreak="0">
+    <w:nsid w:val="17414FEF"/>
+    <w:multiLevelType w:val="hybridMultilevel"/>
+    <w:tmpl w:val="BBC4D9E8"/>
+    <w:lvl w:ilvl="0" w:tplc="E1180D90">
+      <w:numFmt w:val="bullet"/>
+      <w:lvlText w:val="-"/>
+      <w:lvlJc w:val="left"/>
+      <w:pPr>
+        <w:ind w:left="720" w:hanging="360"/>
+      </w:pPr>
+      <w:rPr>
+        <w:rFonts w:ascii="Calibri" w:eastAsiaTheme="minorEastAsia" w:hAnsi="Calibri" w:cs="Calibri" w:hint="default"/>
+      </w:rPr>
+    </w:lvl>
+    <w:lvl w:ilvl="1" w:tplc="04090003" w:tentative="1">
+      <w:start w:val="1"/>
+      <w:numFmt w:val="bullet"/>
+      <w:lvlText w:val="o"/>
+      <w:lvlJc w:val="left"/>
+      <w:pPr>
+        <w:ind w:left="1440" w:hanging="360"/>
+      </w:pPr>
+      <w:rPr>
+        <w:rFonts w:ascii="Courier New" w:hAnsi="Courier New" w:cs="Courier New" w:hint="default"/>
+      </w:rPr>
+    </w:lvl>
+    <w:lvl w:ilvl="2" w:tplc="04090005" w:tentative="1">
+      <w:start w:val="1"/>
+      <w:numFmt w:val="bullet"/>
+      <w:lvlText w:val=""/>
+      <w:lvlJc w:val="left"/>
+      <w:pPr>
+        <w:ind w:left="2160" w:hanging="360"/>
+      </w:pPr>
+      <w:rPr>
+        <w:rFonts w:ascii="Wingdings" w:hAnsi="Wingdings" w:hint="default"/>
+      </w:rPr>
+    </w:lvl>
+    <w:lvl w:ilvl="3" w:tplc="04090001" w:tentative="1">
+      <w:start w:val="1"/>
+      <w:numFmt w:val="bullet"/>
+      <w:lvlText w:val=""/>
+      <w:lvlJc w:val="left"/>
+      <w:pPr>
+        <w:ind w:left="2880" w:hanging="360"/>
+      </w:pPr>
+      <w:rPr>
+        <w:rFonts w:ascii="Symbol" w:hAnsi="Symbol" w:hint="default"/>
+      </w:rPr>
+    </w:lvl>
+    <w:lvl w:ilvl="4" w:tplc="04090003" w:tentative="1">
+      <w:start w:val="1"/>
+      <w:numFmt w:val="bullet"/>
+      <w:lvlText w:val="o"/>
+      <w:lvlJc w:val="left"/>
+      <w:pPr>
+        <w:ind w:left="3600" w:hanging="360"/>
+      </w:pPr>
+      <w:rPr>
+        <w:rFonts w:ascii="Courier New" w:hAnsi="Courier New" w:cs="Courier New" w:hint="default"/>
+      </w:rPr>
+    </w:lvl>
+    <w:lvl w:ilvl="5" w:tplc="04090005" w:tentative="1">
+      <w:start w:val="1"/>
+      <w:numFmt w:val="bullet"/>
+      <w:lvlText w:val=""/>
+      <w:lvlJc w:val="left"/>
+      <w:pPr>
+        <w:ind w:left="4320" w:hanging="360"/>
+      </w:pPr>
+      <w:rPr>
+        <w:rFonts w:ascii="Wingdings" w:hAnsi="Wingdings" w:hint="default"/>
+      </w:rPr>
+    </w:lvl>
+    <w:lvl w:ilvl="6" w:tplc="04090001" w:tentative="1">
+      <w:start w:val="1"/>
+      <w:numFmt w:val="bullet"/>
+      <w:lvlText w:val=""/>
+      <w:lvlJc w:val="left"/>
+      <w:pPr>
+        <w:ind w:left="5040" w:hanging="360"/>
+      </w:pPr>
+      <w:rPr>
+        <w:rFonts w:ascii="Symbol" w:hAnsi="Symbol" w:hint="default"/>
+      </w:rPr>
+    </w:lvl>
+    <w:lvl w:ilvl="7" w:tplc="04090003" w:tentative="1">
+      <w:start w:val="1"/>
+      <w:numFmt w:val="bullet"/>
+      <w:lvlText w:val="o"/>
+      <w:lvlJc w:val="left"/>
+      <w:pPr>
+        <w:ind w:left="5760" w:hanging="360"/>
+      </w:pPr>
+      <w:rPr>
+        <w:rFonts w:ascii="Courier New" w:hAnsi="Courier New" w:cs="Courier New" w:hint="default"/>
+      </w:rPr>
+    </w:lvl>
+    <w:lvl w:ilvl="8" w:tplc="04090005" w:tentative="1">
+      <w:start w:val="1"/>
+      <w:numFmt w:val="bullet"/>
+      <w:lvlText w:val=""/>
+      <w:lvlJc w:val="left"/>
+      <w:pPr>
+        <w:ind w:left="6480" w:hanging="360"/>
+      </w:pPr>
+      <w:rPr>
+        <w:rFonts w:ascii="Wingdings" w:hAnsi="Wingdings" w:hint="default"/>
+      </w:rPr>
+    </w:lvl>
+  </w:abstractNum>
+  <w:abstractNum w:abstractNumId="6" w15:restartNumberingAfterBreak="0">
     <w:nsid w:val="1DEF0414"/>
     <w:multiLevelType w:val="hybridMultilevel"/>
     <w:tmpl w:val="68260D22"/>
@@ -3921,7 +4159,7 @@
       </w:rPr>
     </w:lvl>
   </w:abstractNum>
-  <w:abstractNum w:abstractNumId="6" w15:restartNumberingAfterBreak="0">
+  <w:abstractNum w:abstractNumId="7" w15:restartNumberingAfterBreak="0">
     <w:nsid w:val="1E3D2EFE"/>
     <w:multiLevelType w:val="hybridMultilevel"/>
     <w:tmpl w:val="0FF441EA"/>
@@ -4034,7 +4272,7 @@
       </w:rPr>
     </w:lvl>
   </w:abstractNum>
-  <w:abstractNum w:abstractNumId="7" w15:restartNumberingAfterBreak="0">
+  <w:abstractNum w:abstractNumId="8" w15:restartNumberingAfterBreak="0">
     <w:nsid w:val="1E4B4A11"/>
     <w:multiLevelType w:val="hybridMultilevel"/>
     <w:tmpl w:val="88187D36"/>
@@ -4147,7 +4385,7 @@
       </w:rPr>
     </w:lvl>
   </w:abstractNum>
-  <w:abstractNum w:abstractNumId="8" w15:restartNumberingAfterBreak="0">
+  <w:abstractNum w:abstractNumId="9" w15:restartNumberingAfterBreak="0">
     <w:nsid w:val="209C47E6"/>
     <w:multiLevelType w:val="hybridMultilevel"/>
     <w:tmpl w:val="F450610A"/>
@@ -4236,7 +4474,7 @@
       </w:pPr>
     </w:lvl>
   </w:abstractNum>
-  <w:abstractNum w:abstractNumId="9" w15:restartNumberingAfterBreak="0">
+  <w:abstractNum w:abstractNumId="10" w15:restartNumberingAfterBreak="0">
     <w:nsid w:val="21766D87"/>
     <w:multiLevelType w:val="hybridMultilevel"/>
     <w:tmpl w:val="349EE88C"/>
@@ -4349,7 +4587,7 @@
       </w:rPr>
     </w:lvl>
   </w:abstractNum>
-  <w:abstractNum w:abstractNumId="10" w15:restartNumberingAfterBreak="0">
+  <w:abstractNum w:abstractNumId="11" w15:restartNumberingAfterBreak="0">
     <w:nsid w:val="225300E3"/>
     <w:multiLevelType w:val="hybridMultilevel"/>
     <w:tmpl w:val="49328FFA"/>
@@ -4435,7 +4673,7 @@
       </w:pPr>
     </w:lvl>
   </w:abstractNum>
-  <w:abstractNum w:abstractNumId="11" w15:restartNumberingAfterBreak="0">
+  <w:abstractNum w:abstractNumId="12" w15:restartNumberingAfterBreak="0">
     <w:nsid w:val="22ED0509"/>
     <w:multiLevelType w:val="hybridMultilevel"/>
     <w:tmpl w:val="9F8EAF0C"/>
@@ -4521,7 +4759,7 @@
       </w:pPr>
     </w:lvl>
   </w:abstractNum>
-  <w:abstractNum w:abstractNumId="12" w15:restartNumberingAfterBreak="0">
+  <w:abstractNum w:abstractNumId="13" w15:restartNumberingAfterBreak="0">
     <w:nsid w:val="24021DA6"/>
     <w:multiLevelType w:val="hybridMultilevel"/>
     <w:tmpl w:val="4334B366"/>
@@ -4634,7 +4872,7 @@
       </w:rPr>
     </w:lvl>
   </w:abstractNum>
-  <w:abstractNum w:abstractNumId="13" w15:restartNumberingAfterBreak="0">
+  <w:abstractNum w:abstractNumId="14" w15:restartNumberingAfterBreak="0">
     <w:nsid w:val="26EF52BE"/>
     <w:multiLevelType w:val="hybridMultilevel"/>
     <w:tmpl w:val="3A58D51A"/>
@@ -4747,7 +4985,7 @@
       </w:rPr>
     </w:lvl>
   </w:abstractNum>
-  <w:abstractNum w:abstractNumId="14" w15:restartNumberingAfterBreak="0">
+  <w:abstractNum w:abstractNumId="15" w15:restartNumberingAfterBreak="0">
     <w:nsid w:val="28D65804"/>
     <w:multiLevelType w:val="hybridMultilevel"/>
     <w:tmpl w:val="BEA66192"/>
@@ -4860,7 +5098,7 @@
       </w:rPr>
     </w:lvl>
   </w:abstractNum>
-  <w:abstractNum w:abstractNumId="15" w15:restartNumberingAfterBreak="0">
+  <w:abstractNum w:abstractNumId="16" w15:restartNumberingAfterBreak="0">
     <w:nsid w:val="29B94E5F"/>
     <w:multiLevelType w:val="hybridMultilevel"/>
     <w:tmpl w:val="9E824E5C"/>
@@ -4973,7 +5211,7 @@
       </w:rPr>
     </w:lvl>
   </w:abstractNum>
-  <w:abstractNum w:abstractNumId="16" w15:restartNumberingAfterBreak="0">
+  <w:abstractNum w:abstractNumId="17" w15:restartNumberingAfterBreak="0">
     <w:nsid w:val="2A291D0E"/>
     <w:multiLevelType w:val="hybridMultilevel"/>
     <w:tmpl w:val="D72C5B6E"/>
@@ -5086,7 +5324,7 @@
       </w:rPr>
     </w:lvl>
   </w:abstractNum>
-  <w:abstractNum w:abstractNumId="17" w15:restartNumberingAfterBreak="0">
+  <w:abstractNum w:abstractNumId="18" w15:restartNumberingAfterBreak="0">
     <w:nsid w:val="2DF00AAF"/>
     <w:multiLevelType w:val="hybridMultilevel"/>
     <w:tmpl w:val="402AEA0C"/>
@@ -5175,7 +5413,121 @@
       </w:pPr>
     </w:lvl>
   </w:abstractNum>
-  <w:abstractNum w:abstractNumId="18" w15:restartNumberingAfterBreak="0">
+  <w:abstractNum w:abstractNumId="19" w15:restartNumberingAfterBreak="0">
+    <w:nsid w:val="315C5352"/>
+    <w:multiLevelType w:val="hybridMultilevel"/>
+    <w:tmpl w:val="BA062E20"/>
+    <w:lvl w:ilvl="0" w:tplc="5BD0D360">
+      <w:numFmt w:val="bullet"/>
+      <w:lvlText w:val=""/>
+      <w:lvlJc w:val="left"/>
+      <w:pPr>
+        <w:ind w:left="720" w:hanging="360"/>
+      </w:pPr>
+      <w:rPr>
+        <w:rFonts w:ascii="Symbol" w:eastAsiaTheme="minorEastAsia" w:hAnsi="Symbol" w:cstheme="minorHAnsi" w:hint="default"/>
+        <w:color w:val="0563C1" w:themeColor="hyperlink"/>
+        <w:u w:val="single"/>
+      </w:rPr>
+    </w:lvl>
+    <w:lvl w:ilvl="1" w:tplc="04090003" w:tentative="1">
+      <w:start w:val="1"/>
+      <w:numFmt w:val="bullet"/>
+      <w:lvlText w:val="o"/>
+      <w:lvlJc w:val="left"/>
+      <w:pPr>
+        <w:ind w:left="1440" w:hanging="360"/>
+      </w:pPr>
+      <w:rPr>
+        <w:rFonts w:ascii="Courier New" w:hAnsi="Courier New" w:cs="Courier New" w:hint="default"/>
+      </w:rPr>
+    </w:lvl>
+    <w:lvl w:ilvl="2" w:tplc="04090005" w:tentative="1">
+      <w:start w:val="1"/>
+      <w:numFmt w:val="bullet"/>
+      <w:lvlText w:val=""/>
+      <w:lvlJc w:val="left"/>
+      <w:pPr>
+        <w:ind w:left="2160" w:hanging="360"/>
+      </w:pPr>
+      <w:rPr>
+        <w:rFonts w:ascii="Wingdings" w:hAnsi="Wingdings" w:hint="default"/>
+      </w:rPr>
+    </w:lvl>
+    <w:lvl w:ilvl="3" w:tplc="04090001" w:tentative="1">
+      <w:start w:val="1"/>
+      <w:numFmt w:val="bullet"/>
+      <w:lvlText w:val=""/>
+      <w:lvlJc w:val="left"/>
+      <w:pPr>
+        <w:ind w:left="2880" w:hanging="360"/>
+      </w:pPr>
+      <w:rPr>
+        <w:rFonts w:ascii="Symbol" w:hAnsi="Symbol" w:hint="default"/>
+      </w:rPr>
+    </w:lvl>
+    <w:lvl w:ilvl="4" w:tplc="04090003" w:tentative="1">
+      <w:start w:val="1"/>
+      <w:numFmt w:val="bullet"/>
+      <w:lvlText w:val="o"/>
+      <w:lvlJc w:val="left"/>
+      <w:pPr>
+        <w:ind w:left="3600" w:hanging="360"/>
+      </w:pPr>
+      <w:rPr>
+        <w:rFonts w:ascii="Courier New" w:hAnsi="Courier New" w:cs="Courier New" w:hint="default"/>
+      </w:rPr>
+    </w:lvl>
+    <w:lvl w:ilvl="5" w:tplc="04090005" w:tentative="1">
+      <w:start w:val="1"/>
+      <w:numFmt w:val="bullet"/>
+      <w:lvlText w:val=""/>
+      <w:lvlJc w:val="left"/>
+      <w:pPr>
+        <w:ind w:left="4320" w:hanging="360"/>
+      </w:pPr>
+      <w:rPr>
+        <w:rFonts w:ascii="Wingdings" w:hAnsi="Wingdings" w:hint="default"/>
+      </w:rPr>
+    </w:lvl>
+    <w:lvl w:ilvl="6" w:tplc="04090001" w:tentative="1">
+      <w:start w:val="1"/>
+      <w:numFmt w:val="bullet"/>
+      <w:lvlText w:val=""/>
+      <w:lvlJc w:val="left"/>
+      <w:pPr>
+        <w:ind w:left="5040" w:hanging="360"/>
+      </w:pPr>
+      <w:rPr>
+        <w:rFonts w:ascii="Symbol" w:hAnsi="Symbol" w:hint="default"/>
+      </w:rPr>
+    </w:lvl>
+    <w:lvl w:ilvl="7" w:tplc="04090003" w:tentative="1">
+      <w:start w:val="1"/>
+      <w:numFmt w:val="bullet"/>
+      <w:lvlText w:val="o"/>
+      <w:lvlJc w:val="left"/>
+      <w:pPr>
+        <w:ind w:left="5760" w:hanging="360"/>
+      </w:pPr>
+      <w:rPr>
+        <w:rFonts w:ascii="Courier New" w:hAnsi="Courier New" w:cs="Courier New" w:hint="default"/>
+      </w:rPr>
+    </w:lvl>
+    <w:lvl w:ilvl="8" w:tplc="04090005" w:tentative="1">
+      <w:start w:val="1"/>
+      <w:numFmt w:val="bullet"/>
+      <w:lvlText w:val=""/>
+      <w:lvlJc w:val="left"/>
+      <w:pPr>
+        <w:ind w:left="6480" w:hanging="360"/>
+      </w:pPr>
+      <w:rPr>
+        <w:rFonts w:ascii="Wingdings" w:hAnsi="Wingdings" w:hint="default"/>
+      </w:rPr>
+    </w:lvl>
+  </w:abstractNum>
+  <w:abstractNum w:abstractNumId="20" w15:restartNumberingAfterBreak="0">
     <w:nsid w:val="353D2167"/>
     <w:multiLevelType w:val="hybridMultilevel"/>
     <w:tmpl w:val="49FCA52E"/>
@@ -5288,7 +5640,7 @@
       </w:rPr>
     </w:lvl>
   </w:abstractNum>
-  <w:abstractNum w:abstractNumId="19" w15:restartNumberingAfterBreak="0">
+  <w:abstractNum w:abstractNumId="21" w15:restartNumberingAfterBreak="0">
     <w:nsid w:val="380D001F"/>
     <w:multiLevelType w:val="hybridMultilevel"/>
     <w:tmpl w:val="B714273C"/>
@@ -5401,7 +5753,7 @@
       </w:rPr>
     </w:lvl>
   </w:abstractNum>
-  <w:abstractNum w:abstractNumId="20" w15:restartNumberingAfterBreak="0">
+  <w:abstractNum w:abstractNumId="22" w15:restartNumberingAfterBreak="0">
     <w:nsid w:val="3C41576C"/>
     <w:multiLevelType w:val="hybridMultilevel"/>
     <w:tmpl w:val="3F562E70"/>
@@ -5514,7 +5866,7 @@
       </w:rPr>
     </w:lvl>
   </w:abstractNum>
-  <w:abstractNum w:abstractNumId="21" w15:restartNumberingAfterBreak="0">
+  <w:abstractNum w:abstractNumId="23" w15:restartNumberingAfterBreak="0">
     <w:nsid w:val="3D8269BD"/>
     <w:multiLevelType w:val="hybridMultilevel"/>
     <w:tmpl w:val="A9A463F4"/>
@@ -5627,7 +5979,7 @@
       </w:rPr>
     </w:lvl>
   </w:abstractNum>
-  <w:abstractNum w:abstractNumId="22" w15:restartNumberingAfterBreak="0">
+  <w:abstractNum w:abstractNumId="24" w15:restartNumberingAfterBreak="0">
     <w:nsid w:val="3F1411F8"/>
     <w:multiLevelType w:val="hybridMultilevel"/>
     <w:tmpl w:val="1F40293A"/>
@@ -5740,7 +6092,7 @@
       </w:rPr>
     </w:lvl>
   </w:abstractNum>
-  <w:abstractNum w:abstractNumId="23" w15:restartNumberingAfterBreak="0">
+  <w:abstractNum w:abstractNumId="25" w15:restartNumberingAfterBreak="0">
     <w:nsid w:val="3F630B37"/>
     <w:multiLevelType w:val="hybridMultilevel"/>
     <w:tmpl w:val="6AEE858C"/>
@@ -5853,7 +6205,7 @@
       </w:rPr>
     </w:lvl>
   </w:abstractNum>
-  <w:abstractNum w:abstractNumId="24" w15:restartNumberingAfterBreak="0">
+  <w:abstractNum w:abstractNumId="26" w15:restartNumberingAfterBreak="0">
     <w:nsid w:val="411D2A1D"/>
     <w:multiLevelType w:val="hybridMultilevel"/>
     <w:tmpl w:val="A6802780"/>
@@ -5939,7 +6291,7 @@
       </w:pPr>
     </w:lvl>
   </w:abstractNum>
-  <w:abstractNum w:abstractNumId="25" w15:restartNumberingAfterBreak="0">
+  <w:abstractNum w:abstractNumId="27" w15:restartNumberingAfterBreak="0">
     <w:nsid w:val="44220F14"/>
     <w:multiLevelType w:val="hybridMultilevel"/>
     <w:tmpl w:val="250C9F1E"/>
@@ -6052,7 +6404,7 @@
       </w:rPr>
     </w:lvl>
   </w:abstractNum>
-  <w:abstractNum w:abstractNumId="26" w15:restartNumberingAfterBreak="0">
+  <w:abstractNum w:abstractNumId="28" w15:restartNumberingAfterBreak="0">
     <w:nsid w:val="469C213F"/>
     <w:multiLevelType w:val="hybridMultilevel"/>
     <w:tmpl w:val="9C004B14"/>
@@ -6165,7 +6517,7 @@
       </w:rPr>
     </w:lvl>
   </w:abstractNum>
-  <w:abstractNum w:abstractNumId="27" w15:restartNumberingAfterBreak="0">
+  <w:abstractNum w:abstractNumId="29" w15:restartNumberingAfterBreak="0">
     <w:nsid w:val="47960E96"/>
     <w:multiLevelType w:val="hybridMultilevel"/>
     <w:tmpl w:val="8992270E"/>
@@ -6278,7 +6630,7 @@
       </w:rPr>
     </w:lvl>
   </w:abstractNum>
-  <w:abstractNum w:abstractNumId="28" w15:restartNumberingAfterBreak="0">
+  <w:abstractNum w:abstractNumId="30" w15:restartNumberingAfterBreak="0">
     <w:nsid w:val="4C8A07D3"/>
     <w:multiLevelType w:val="hybridMultilevel"/>
     <w:tmpl w:val="A8568DF0"/>
@@ -6391,7 +6743,7 @@
       </w:rPr>
     </w:lvl>
   </w:abstractNum>
-  <w:abstractNum w:abstractNumId="29" w15:restartNumberingAfterBreak="0">
+  <w:abstractNum w:abstractNumId="31" w15:restartNumberingAfterBreak="0">
     <w:nsid w:val="4D354083"/>
     <w:multiLevelType w:val="hybridMultilevel"/>
     <w:tmpl w:val="3904A2B4"/>
@@ -6504,7 +6856,7 @@
       </w:rPr>
     </w:lvl>
   </w:abstractNum>
-  <w:abstractNum w:abstractNumId="30" w15:restartNumberingAfterBreak="0">
+  <w:abstractNum w:abstractNumId="32" w15:restartNumberingAfterBreak="0">
     <w:nsid w:val="4E381149"/>
     <w:multiLevelType w:val="hybridMultilevel"/>
     <w:tmpl w:val="84E00E9C"/>
@@ -6617,7 +6969,7 @@
       </w:rPr>
     </w:lvl>
   </w:abstractNum>
-  <w:abstractNum w:abstractNumId="31" w15:restartNumberingAfterBreak="0">
+  <w:abstractNum w:abstractNumId="33" w15:restartNumberingAfterBreak="0">
     <w:nsid w:val="529619B7"/>
     <w:multiLevelType w:val="hybridMultilevel"/>
     <w:tmpl w:val="82D0CFF2"/>
@@ -6730,7 +7082,7 @@
       </w:rPr>
     </w:lvl>
   </w:abstractNum>
-  <w:abstractNum w:abstractNumId="32" w15:restartNumberingAfterBreak="0">
+  <w:abstractNum w:abstractNumId="34" w15:restartNumberingAfterBreak="0">
     <w:nsid w:val="53C74BBB"/>
     <w:multiLevelType w:val="hybridMultilevel"/>
     <w:tmpl w:val="8C4496AC"/>
@@ -6819,7 +7171,7 @@
       </w:pPr>
     </w:lvl>
   </w:abstractNum>
-  <w:abstractNum w:abstractNumId="33" w15:restartNumberingAfterBreak="0">
+  <w:abstractNum w:abstractNumId="35" w15:restartNumberingAfterBreak="0">
     <w:nsid w:val="57CE541D"/>
     <w:multiLevelType w:val="hybridMultilevel"/>
     <w:tmpl w:val="6DA81D4C"/>
@@ -6932,7 +7284,7 @@
       </w:rPr>
     </w:lvl>
   </w:abstractNum>
-  <w:abstractNum w:abstractNumId="34" w15:restartNumberingAfterBreak="0">
+  <w:abstractNum w:abstractNumId="36" w15:restartNumberingAfterBreak="0">
     <w:nsid w:val="5AEF46D7"/>
     <w:multiLevelType w:val="hybridMultilevel"/>
     <w:tmpl w:val="3A78A048"/>
@@ -7050,7 +7402,7 @@
       </w:pPr>
     </w:lvl>
   </w:abstractNum>
-  <w:abstractNum w:abstractNumId="35" w15:restartNumberingAfterBreak="0">
+  <w:abstractNum w:abstractNumId="37" w15:restartNumberingAfterBreak="0">
     <w:nsid w:val="5DB40497"/>
     <w:multiLevelType w:val="hybridMultilevel"/>
     <w:tmpl w:val="780E5202"/>
@@ -7163,7 +7515,7 @@
       </w:rPr>
     </w:lvl>
   </w:abstractNum>
-  <w:abstractNum w:abstractNumId="36" w15:restartNumberingAfterBreak="0">
+  <w:abstractNum w:abstractNumId="38" w15:restartNumberingAfterBreak="0">
     <w:nsid w:val="631C6F20"/>
     <w:multiLevelType w:val="hybridMultilevel"/>
     <w:tmpl w:val="DB18C15A"/>
@@ -7276,7 +7628,7 @@
       </w:rPr>
     </w:lvl>
   </w:abstractNum>
-  <w:abstractNum w:abstractNumId="37" w15:restartNumberingAfterBreak="0">
+  <w:abstractNum w:abstractNumId="39" w15:restartNumberingAfterBreak="0">
     <w:nsid w:val="63BE3B2A"/>
     <w:multiLevelType w:val="hybridMultilevel"/>
     <w:tmpl w:val="9A80BD54"/>
@@ -7365,7 +7717,7 @@
       </w:pPr>
     </w:lvl>
   </w:abstractNum>
-  <w:abstractNum w:abstractNumId="38" w15:restartNumberingAfterBreak="0">
+  <w:abstractNum w:abstractNumId="40" w15:restartNumberingAfterBreak="0">
     <w:nsid w:val="6B6A0463"/>
     <w:multiLevelType w:val="hybridMultilevel"/>
     <w:tmpl w:val="EE2A6E6C"/>
@@ -7478,7 +7830,7 @@
       </w:rPr>
     </w:lvl>
   </w:abstractNum>
-  <w:abstractNum w:abstractNumId="39" w15:restartNumberingAfterBreak="0">
+  <w:abstractNum w:abstractNumId="41" w15:restartNumberingAfterBreak="0">
     <w:nsid w:val="7ADE6254"/>
     <w:multiLevelType w:val="hybridMultilevel"/>
     <w:tmpl w:val="E778A416"/>
@@ -7621,7 +7973,7 @@
       </w:rPr>
     </w:lvl>
   </w:abstractNum>
-  <w:abstractNum w:abstractNumId="40" w15:restartNumberingAfterBreak="0">
+  <w:abstractNum w:abstractNumId="42" w15:restartNumberingAfterBreak="0">
     <w:nsid w:val="7EA728C8"/>
     <w:multiLevelType w:val="hybridMultilevel"/>
     <w:tmpl w:val="523AFA9A"/>
@@ -7734,7 +8086,7 @@
       </w:rPr>
     </w:lvl>
   </w:abstractNum>
-  <w:abstractNum w:abstractNumId="41" w15:restartNumberingAfterBreak="0">
+  <w:abstractNum w:abstractNumId="43" w15:restartNumberingAfterBreak="0">
     <w:nsid w:val="7EC51451"/>
     <w:multiLevelType w:val="hybridMultilevel"/>
     <w:tmpl w:val="199823EE"/>
@@ -7848,142 +8200,148 @@
     </w:lvl>
   </w:abstractNum>
   <w:num w:numId="1">
+    <w:abstractNumId w:val="12"/>
+  </w:num>
+  <w:num w:numId="2">
+    <w:abstractNumId w:val="26"/>
+  </w:num>
+  <w:num w:numId="3">
     <w:abstractNumId w:val="11"/>
   </w:num>
-  <w:num w:numId="2">
-    <w:abstractNumId w:val="24"/>
+  <w:num w:numId="4">
+    <w:abstractNumId w:val="39"/>
   </w:num>
-  <w:num w:numId="3">
+  <w:num w:numId="5">
     <w:abstractNumId w:val="10"/>
   </w:num>
-  <w:num w:numId="4">
-    <w:abstractNumId w:val="37"/>
-  </w:num>
-  <w:num w:numId="5">
-    <w:abstractNumId w:val="9"/>
-  </w:num>
   <w:num w:numId="6">
-    <w:abstractNumId w:val="30"/>
+    <w:abstractNumId w:val="32"/>
   </w:num>
   <w:num w:numId="7">
-    <w:abstractNumId w:val="29"/>
+    <w:abstractNumId w:val="31"/>
   </w:num>
   <w:num w:numId="8">
     <w:abstractNumId w:val="1"/>
   </w:num>
   <w:num w:numId="9">
+    <w:abstractNumId w:val="37"/>
+  </w:num>
+  <w:num w:numId="10">
+    <w:abstractNumId w:val="21"/>
+  </w:num>
+  <w:num w:numId="11">
+    <w:abstractNumId w:val="7"/>
+  </w:num>
+  <w:num w:numId="12">
+    <w:abstractNumId w:val="8"/>
+  </w:num>
+  <w:num w:numId="13">
+    <w:abstractNumId w:val="14"/>
+  </w:num>
+  <w:num w:numId="14">
+    <w:abstractNumId w:val="29"/>
+  </w:num>
+  <w:num w:numId="15">
     <w:abstractNumId w:val="35"/>
   </w:num>
-  <w:num w:numId="10">
-    <w:abstractNumId w:val="19"/>
-  </w:num>
-  <w:num w:numId="11">
-    <w:abstractNumId w:val="6"/>
-  </w:num>
-  <w:num w:numId="12">
-    <w:abstractNumId w:val="7"/>
-  </w:num>
-  <w:num w:numId="13">
-    <w:abstractNumId w:val="13"/>
-  </w:num>
-  <w:num w:numId="14">
-    <w:abstractNumId w:val="27"/>
-  </w:num>
-  <w:num w:numId="15">
-    <w:abstractNumId w:val="33"/>
-  </w:num>
   <w:num w:numId="16">
-    <w:abstractNumId w:val="15"/>
+    <w:abstractNumId w:val="16"/>
   </w:num>
   <w:num w:numId="17">
     <w:abstractNumId w:val="4"/>
   </w:num>
   <w:num w:numId="18">
-    <w:abstractNumId w:val="8"/>
+    <w:abstractNumId w:val="9"/>
   </w:num>
   <w:num w:numId="19">
-    <w:abstractNumId w:val="39"/>
+    <w:abstractNumId w:val="41"/>
   </w:num>
   <w:num w:numId="20">
-    <w:abstractNumId w:val="25"/>
+    <w:abstractNumId w:val="27"/>
   </w:num>
   <w:num w:numId="21">
-    <w:abstractNumId w:val="22"/>
+    <w:abstractNumId w:val="24"/>
   </w:num>
   <w:num w:numId="22">
-    <w:abstractNumId w:val="38"/>
+    <w:abstractNumId w:val="40"/>
   </w:num>
   <w:num w:numId="23">
-    <w:abstractNumId w:val="32"/>
+    <w:abstractNumId w:val="34"/>
   </w:num>
   <w:num w:numId="24">
-    <w:abstractNumId w:val="26"/>
+    <w:abstractNumId w:val="28"/>
   </w:num>
   <w:num w:numId="25">
-    <w:abstractNumId w:val="28"/>
+    <w:abstractNumId w:val="30"/>
   </w:num>
   <w:num w:numId="26">
-    <w:abstractNumId w:val="34"/>
+    <w:abstractNumId w:val="36"/>
   </w:num>
   <w:num w:numId="27">
     <w:abstractNumId w:val="2"/>
   </w:num>
   <w:num w:numId="28">
-    <w:abstractNumId w:val="16"/>
+    <w:abstractNumId w:val="17"/>
   </w:num>
   <w:num w:numId="29">
-    <w:abstractNumId w:val="20"/>
+    <w:abstractNumId w:val="22"/>
   </w:num>
   <w:num w:numId="30">
-    <w:abstractNumId w:val="21"/>
+    <w:abstractNumId w:val="23"/>
   </w:num>
   <w:num w:numId="31">
-    <w:abstractNumId w:val="5"/>
+    <w:abstractNumId w:val="6"/>
   </w:num>
   <w:num w:numId="32">
-    <w:abstractNumId w:val="41"/>
+    <w:abstractNumId w:val="43"/>
   </w:num>
   <w:num w:numId="33">
-    <w:abstractNumId w:val="36"/>
+    <w:abstractNumId w:val="38"/>
   </w:num>
   <w:num w:numId="34">
-    <w:abstractNumId w:val="40"/>
+    <w:abstractNumId w:val="42"/>
   </w:num>
   <w:num w:numId="35">
-    <w:abstractNumId w:val="31"/>
+    <w:abstractNumId w:val="33"/>
   </w:num>
   <w:num w:numId="36">
-    <w:abstractNumId w:val="14"/>
+    <w:abstractNumId w:val="15"/>
   </w:num>
   <w:num w:numId="37">
-    <w:abstractNumId w:val="12"/>
+    <w:abstractNumId w:val="13"/>
   </w:num>
   <w:num w:numId="38">
     <w:abstractNumId w:val="0"/>
   </w:num>
   <w:num w:numId="39">
-    <w:abstractNumId w:val="17"/>
+    <w:abstractNumId w:val="18"/>
   </w:num>
   <w:num w:numId="40">
     <w:abstractNumId w:val="3"/>
   </w:num>
   <w:num w:numId="41">
-    <w:abstractNumId w:val="34"/>
+    <w:abstractNumId w:val="36"/>
     <w:lvlOverride w:ilvl="0">
       <w:startOverride w:val="2"/>
     </w:lvlOverride>
   </w:num>
   <w:num w:numId="42">
-    <w:abstractNumId w:val="34"/>
+    <w:abstractNumId w:val="36"/>
     <w:lvlOverride w:ilvl="0">
       <w:startOverride w:val="1"/>
     </w:lvlOverride>
   </w:num>
   <w:num w:numId="43">
-    <w:abstractNumId w:val="18"/>
+    <w:abstractNumId w:val="20"/>
   </w:num>
   <w:num w:numId="44">
-    <w:abstractNumId w:val="23"/>
+    <w:abstractNumId w:val="25"/>
+  </w:num>
+  <w:num w:numId="45">
+    <w:abstractNumId w:val="19"/>
+  </w:num>
+  <w:num w:numId="46">
+    <w:abstractNumId w:val="5"/>
   </w:num>
 </w:numbering>
 </file>

</xml_diff>

<commit_message>
Week 4: Submit again
</commit_message>
<xml_diff>
--- a/week-4/Assignment/LHNam_competitor.docx
+++ b/week-4/Assignment/LHNam_competitor.docx
@@ -3064,7 +3064,27 @@
           <w:szCs w:val="26"/>
           <w:lang w:eastAsia="en-US"/>
         </w:rPr>
-        <w:t>Những điểm có khả năng cạnh tranh thua kém, là ở các yếu tố</w:t>
+        <w:t>Những điểm có khả năng cạ</w:t>
+      </w:r>
+      <w:r>
+        <w:rPr>
+          <w:rFonts w:asciiTheme="minorHAnsi" w:hAnsiTheme="minorHAnsi" w:cstheme="minorHAnsi"/>
+          <w:sz w:val="26"/>
+          <w:szCs w:val="26"/>
+          <w:lang w:eastAsia="en-US"/>
+        </w:rPr>
+        <w:t xml:space="preserve">nh tranh thua kém </w:t>
+      </w:r>
+      <w:bookmarkStart w:id="0" w:name="_GoBack"/>
+      <w:bookmarkEnd w:id="0"/>
+      <w:r>
+        <w:rPr>
+          <w:rFonts w:asciiTheme="minorHAnsi" w:hAnsiTheme="minorHAnsi" w:cstheme="minorHAnsi"/>
+          <w:sz w:val="26"/>
+          <w:szCs w:val="26"/>
+          <w:lang w:eastAsia="en-US"/>
+        </w:rPr>
+        <w:t>là ở các yếu tố</w:t>
       </w:r>
       <w:r>
         <w:rPr>
@@ -3075,8 +3095,6 @@
         </w:rPr>
         <w:t xml:space="preserve"> chuyên môn và độ tin cậy, cần có những biện pháp để bù đắp</w:t>
       </w:r>
-      <w:bookmarkStart w:id="0" w:name="_GoBack"/>
-      <w:bookmarkEnd w:id="0"/>
     </w:p>
     <w:p>
       <w:pPr>

</xml_diff>